<commit_message>
Linguagem melhorada e membros da equipe adicionados
</commit_message>
<xml_diff>
--- a/DOCUMENTAÇÃO GERAL.docx
+++ b/DOCUMENTAÇÃO GERAL.docx
@@ -57,7 +57,7 @@
                     </pic:cNvPicPr>
                   </pic:nvPicPr>
                   <pic:blipFill>
-                    <a:blip r:embed="rId5"/>
+                    <a:blip r:embed="rId6"/>
                     <a:stretch>
                       <a:fillRect/>
                     </a:stretch>
@@ -134,6 +134,170 @@
         <w:jc w:val="both"/>
         <w:rPr>
           <w:rFonts w:ascii="Times New Roman" w:hAnsi="Times New Roman" w:cs="Times New Roman"/>
+          <w:b/>
+          <w:sz w:val="24"/>
+          <w:szCs w:val="24"/>
+        </w:rPr>
+      </w:pPr>
+      <w:r>
+        <w:rPr>
+          <w:rFonts w:ascii="Times New Roman" w:hAnsi="Times New Roman" w:cs="Times New Roman"/>
+          <w:b/>
+          <w:sz w:val="24"/>
+          <w:szCs w:val="24"/>
+        </w:rPr>
+        <w:t>1.2. EQUIPE:</w:t>
+      </w:r>
+    </w:p>
+    <w:p>
+      <w:pPr>
+        <w:pStyle w:val="PargrafodaLista"/>
+        <w:numPr>
+          <w:ilvl w:val="0"/>
+          <w:numId w:val="10"/>
+        </w:numPr>
+        <w:spacing w:line="360" w:lineRule="auto"/>
+        <w:jc w:val="both"/>
+        <w:rPr>
+          <w:rFonts w:ascii="Times New Roman" w:hAnsi="Times New Roman" w:cs="Times New Roman"/>
+          <w:b/>
+          <w:sz w:val="24"/>
+          <w:szCs w:val="24"/>
+        </w:rPr>
+      </w:pPr>
+      <w:r>
+        <w:rPr>
+          <w:rFonts w:ascii="Times New Roman" w:hAnsi="Times New Roman" w:cs="Times New Roman"/>
+          <w:sz w:val="24"/>
+          <w:szCs w:val="24"/>
+        </w:rPr>
+        <w:t>Gustavo Coutinho Oliveira: CEO;</w:t>
+      </w:r>
+    </w:p>
+    <w:p>
+      <w:pPr>
+        <w:pStyle w:val="PargrafodaLista"/>
+        <w:numPr>
+          <w:ilvl w:val="0"/>
+          <w:numId w:val="10"/>
+        </w:numPr>
+        <w:spacing w:line="360" w:lineRule="auto"/>
+        <w:jc w:val="both"/>
+        <w:rPr>
+          <w:rFonts w:ascii="Times New Roman" w:hAnsi="Times New Roman" w:cs="Times New Roman"/>
+          <w:b/>
+          <w:sz w:val="24"/>
+          <w:szCs w:val="24"/>
+        </w:rPr>
+      </w:pPr>
+      <w:r>
+        <w:rPr>
+          <w:rFonts w:ascii="Times New Roman" w:hAnsi="Times New Roman" w:cs="Times New Roman"/>
+          <w:sz w:val="24"/>
+          <w:szCs w:val="24"/>
+        </w:rPr>
+        <w:t>João Pedro Nogueira Lima: CIO;</w:t>
+      </w:r>
+    </w:p>
+    <w:p>
+      <w:pPr>
+        <w:pStyle w:val="PargrafodaLista"/>
+        <w:numPr>
+          <w:ilvl w:val="0"/>
+          <w:numId w:val="10"/>
+        </w:numPr>
+        <w:spacing w:line="360" w:lineRule="auto"/>
+        <w:jc w:val="both"/>
+        <w:rPr>
+          <w:rFonts w:ascii="Times New Roman" w:hAnsi="Times New Roman" w:cs="Times New Roman"/>
+          <w:b/>
+          <w:sz w:val="24"/>
+          <w:szCs w:val="24"/>
+        </w:rPr>
+      </w:pPr>
+      <w:r>
+        <w:rPr>
+          <w:rFonts w:ascii="Times New Roman" w:hAnsi="Times New Roman" w:cs="Times New Roman"/>
+          <w:sz w:val="24"/>
+          <w:szCs w:val="24"/>
+        </w:rPr>
+        <w:t>Lorena Emily Ferreira Lima: COO</w:t>
+      </w:r>
+    </w:p>
+    <w:p>
+      <w:pPr>
+        <w:pStyle w:val="PargrafodaLista"/>
+        <w:numPr>
+          <w:ilvl w:val="0"/>
+          <w:numId w:val="10"/>
+        </w:numPr>
+        <w:spacing w:line="360" w:lineRule="auto"/>
+        <w:jc w:val="both"/>
+        <w:rPr>
+          <w:rFonts w:ascii="Times New Roman" w:hAnsi="Times New Roman" w:cs="Times New Roman"/>
+          <w:b/>
+          <w:sz w:val="24"/>
+          <w:szCs w:val="24"/>
+        </w:rPr>
+      </w:pPr>
+      <w:r>
+        <w:rPr>
+          <w:rFonts w:ascii="Times New Roman" w:hAnsi="Times New Roman" w:cs="Times New Roman"/>
+          <w:sz w:val="24"/>
+          <w:szCs w:val="24"/>
+        </w:rPr>
+        <w:t>Pedro Henrique de Oliveira Costa: CTO;</w:t>
+      </w:r>
+    </w:p>
+    <w:p>
+      <w:pPr>
+        <w:pStyle w:val="PargrafodaLista"/>
+        <w:numPr>
+          <w:ilvl w:val="0"/>
+          <w:numId w:val="10"/>
+        </w:numPr>
+        <w:spacing w:line="360" w:lineRule="auto"/>
+        <w:jc w:val="both"/>
+        <w:rPr>
+          <w:rFonts w:ascii="Times New Roman" w:hAnsi="Times New Roman" w:cs="Times New Roman"/>
+          <w:b/>
+          <w:sz w:val="24"/>
+          <w:szCs w:val="24"/>
+        </w:rPr>
+      </w:pPr>
+      <w:r>
+        <w:rPr>
+          <w:rFonts w:ascii="Times New Roman" w:hAnsi="Times New Roman" w:cs="Times New Roman"/>
+          <w:sz w:val="24"/>
+          <w:szCs w:val="24"/>
+        </w:rPr>
+        <w:t xml:space="preserve">Victor </w:t>
+      </w:r>
+      <w:proofErr w:type="spellStart"/>
+      <w:r>
+        <w:rPr>
+          <w:rFonts w:ascii="Times New Roman" w:hAnsi="Times New Roman" w:cs="Times New Roman"/>
+          <w:sz w:val="24"/>
+          <w:szCs w:val="24"/>
+        </w:rPr>
+        <w:t>Saymon</w:t>
+      </w:r>
+      <w:proofErr w:type="spellEnd"/>
+      <w:r>
+        <w:rPr>
+          <w:rFonts w:ascii="Times New Roman" w:hAnsi="Times New Roman" w:cs="Times New Roman"/>
+          <w:sz w:val="24"/>
+          <w:szCs w:val="24"/>
+        </w:rPr>
+        <w:t xml:space="preserve"> Maia Vidal: CMO.</w:t>
+      </w:r>
+    </w:p>
+    <w:p>
+      <w:pPr>
+        <w:spacing w:line="360" w:lineRule="auto"/>
+        <w:jc w:val="both"/>
+        <w:rPr>
+          <w:rFonts w:ascii="Times New Roman" w:hAnsi="Times New Roman" w:cs="Times New Roman"/>
           <w:sz w:val="24"/>
           <w:szCs w:val="24"/>
         </w:rPr>
@@ -309,6 +473,7 @@
           <w:sz w:val="24"/>
           <w:szCs w:val="24"/>
         </w:rPr>
+        <w:lastRenderedPageBreak/>
         <w:t>O usuário não possui uma forma de encontrar cuidadores e profissionais confiáveis, visto que não há uma forma de avaliação adequada em outras aplicações. Não possuir uma forma concreta e fácil de contato com locais de cuidado como veterinário, ou até mesmo uma loja relacionada a animais, como um pet shop.</w:t>
       </w:r>
     </w:p>
@@ -344,27 +509,13 @@
           <w:szCs w:val="24"/>
         </w:rPr>
       </w:pPr>
-    </w:p>
-    <w:p>
-      <w:pPr>
-        <w:spacing w:line="360" w:lineRule="auto"/>
-        <w:jc w:val="both"/>
+      <w:r>
         <w:rPr>
           <w:rFonts w:ascii="Times New Roman" w:hAnsi="Times New Roman" w:cs="Times New Roman"/>
           <w:b/>
-          <w:bCs/>
-          <w:sz w:val="24"/>
-          <w:szCs w:val="24"/>
-        </w:rPr>
-      </w:pPr>
-      <w:r>
-        <w:rPr>
-          <w:rFonts w:ascii="Times New Roman" w:hAnsi="Times New Roman" w:cs="Times New Roman"/>
-          <w:b/>
-          <w:sz w:val="24"/>
-          <w:szCs w:val="24"/>
-        </w:rPr>
-        <w:lastRenderedPageBreak/>
+          <w:sz w:val="24"/>
+          <w:szCs w:val="24"/>
+        </w:rPr>
         <w:t>3. MATRIZ DE NECESSIDADE:</w:t>
       </w:r>
     </w:p>
@@ -668,6 +819,7 @@
           <w:sz w:val="24"/>
           <w:szCs w:val="24"/>
         </w:rPr>
+        <w:lastRenderedPageBreak/>
         <w:t>Ela sente falta de algo mais pessoal, com atualizações constantes sobre o dia a dia do seu cão. Para Ana, além de segurança e confiança, é fundamental ver avaliações positivas de outros donos de animais antes de confiar em qualquer serviço, pois ela quer garantir que seu pet esteja em boas mãos.</w:t>
       </w:r>
     </w:p>
@@ -678,31 +830,18 @@
         <w:rPr>
           <w:rFonts w:ascii="Times New Roman" w:hAnsi="Times New Roman" w:cs="Times New Roman"/>
           <w:b/>
-          <w:sz w:val="24"/>
-          <w:szCs w:val="24"/>
-        </w:rPr>
-      </w:pPr>
-    </w:p>
-    <w:p>
-      <w:pPr>
-        <w:spacing w:line="360" w:lineRule="auto"/>
-        <w:jc w:val="both"/>
+          <w:bCs/>
+          <w:sz w:val="24"/>
+          <w:szCs w:val="24"/>
+        </w:rPr>
+      </w:pPr>
+      <w:r>
         <w:rPr>
           <w:rFonts w:ascii="Times New Roman" w:hAnsi="Times New Roman" w:cs="Times New Roman"/>
           <w:b/>
-          <w:bCs/>
-          <w:sz w:val="24"/>
-          <w:szCs w:val="24"/>
-        </w:rPr>
-      </w:pPr>
-      <w:r>
-        <w:rPr>
-          <w:rFonts w:ascii="Times New Roman" w:hAnsi="Times New Roman" w:cs="Times New Roman"/>
-          <w:b/>
-          <w:sz w:val="24"/>
-          <w:szCs w:val="24"/>
-        </w:rPr>
-        <w:lastRenderedPageBreak/>
+          <w:sz w:val="24"/>
+          <w:szCs w:val="24"/>
+        </w:rPr>
         <w:t>6</w:t>
       </w:r>
       <w:r>
@@ -1469,6 +1608,7 @@
                 <w:sz w:val="24"/>
                 <w:szCs w:val="24"/>
               </w:rPr>
+              <w:lastRenderedPageBreak/>
               <w:t>Oferecemos a localização em tempo real do animal de estimação</w:t>
             </w:r>
             <w:r>
@@ -1583,6 +1723,14 @@
               </w:rPr>
               <w:t xml:space="preserve"> não </w:t>
             </w:r>
+            <w:r>
+              <w:rPr>
+                <w:rFonts w:ascii="Times New Roman" w:hAnsi="Times New Roman" w:cs="Times New Roman"/>
+                <w:sz w:val="24"/>
+                <w:szCs w:val="24"/>
+              </w:rPr>
+              <w:t>possui uma boa organização</w:t>
+            </w:r>
           </w:p>
         </w:tc>
       </w:tr>
@@ -1618,7 +1766,6 @@
           <w:sz w:val="24"/>
           <w:szCs w:val="24"/>
         </w:rPr>
-        <w:lastRenderedPageBreak/>
         <w:t>7.</w:t>
       </w:r>
       <w:r>
@@ -2415,6 +2562,7 @@
         <w:jc w:val="both"/>
         <w:rPr>
           <w:rFonts w:ascii="Times New Roman" w:hAnsi="Times New Roman" w:cs="Times New Roman"/>
+          <w:b/>
           <w:bCs/>
           <w:sz w:val="24"/>
           <w:szCs w:val="24"/>
@@ -2433,45 +2581,8 @@
           <w:szCs w:val="24"/>
         </w:rPr>
       </w:pPr>
-    </w:p>
-    <w:p>
-      <w:pPr>
-        <w:spacing w:line="360" w:lineRule="auto"/>
-        <w:jc w:val="both"/>
-        <w:rPr>
-          <w:rFonts w:ascii="Times New Roman" w:hAnsi="Times New Roman" w:cs="Times New Roman"/>
-          <w:b/>
-          <w:bCs/>
-          <w:sz w:val="24"/>
-          <w:szCs w:val="24"/>
-        </w:rPr>
-      </w:pPr>
-    </w:p>
-    <w:p>
-      <w:pPr>
-        <w:spacing w:line="360" w:lineRule="auto"/>
-        <w:jc w:val="both"/>
-        <w:rPr>
-          <w:rFonts w:ascii="Times New Roman" w:hAnsi="Times New Roman" w:cs="Times New Roman"/>
-          <w:b/>
-          <w:bCs/>
-          <w:sz w:val="24"/>
-          <w:szCs w:val="24"/>
-        </w:rPr>
-      </w:pPr>
-    </w:p>
-    <w:p>
-      <w:pPr>
-        <w:spacing w:line="360" w:lineRule="auto"/>
-        <w:jc w:val="both"/>
-        <w:rPr>
-          <w:rFonts w:ascii="Times New Roman" w:hAnsi="Times New Roman" w:cs="Times New Roman"/>
-          <w:b/>
-          <w:bCs/>
-          <w:sz w:val="24"/>
-          <w:szCs w:val="24"/>
-        </w:rPr>
-      </w:pPr>
+      <w:bookmarkStart w:id="0" w:name="_GoBack"/>
+      <w:bookmarkEnd w:id="0"/>
       <w:r>
         <w:rPr>
           <w:rFonts w:ascii="Times New Roman" w:hAnsi="Times New Roman" w:cs="Times New Roman"/>
@@ -3876,16 +3987,7 @@
           <w:sz w:val="24"/>
           <w:szCs w:val="24"/>
         </w:rPr>
-        <w:t>9</w:t>
-      </w:r>
-      <w:r>
-        <w:rPr>
-          <w:rFonts w:ascii="Times New Roman" w:hAnsi="Times New Roman" w:cs="Times New Roman"/>
-          <w:b/>
-          <w:sz w:val="24"/>
-          <w:szCs w:val="24"/>
-        </w:rPr>
-        <w:t xml:space="preserve">.3. </w:t>
+        <w:t xml:space="preserve">9.3. </w:t>
       </w:r>
       <w:r>
         <w:rPr>
@@ -4199,16 +4301,7 @@
           <w:sz w:val="24"/>
           <w:szCs w:val="24"/>
         </w:rPr>
-        <w:t>9</w:t>
-      </w:r>
-      <w:r>
-        <w:rPr>
-          <w:rFonts w:ascii="Times New Roman" w:hAnsi="Times New Roman" w:cs="Times New Roman"/>
-          <w:b/>
-          <w:sz w:val="24"/>
-          <w:szCs w:val="24"/>
-        </w:rPr>
-        <w:t xml:space="preserve">.4. </w:t>
+        <w:t xml:space="preserve">9.4. </w:t>
       </w:r>
       <w:r>
         <w:rPr>
@@ -4971,17 +5064,7 @@
                 <w:sz w:val="24"/>
                 <w:szCs w:val="24"/>
               </w:rPr>
-              <w:t xml:space="preserve"> como modo de comprovar o atendimento das necessidades do pet por parte do gua</w:t>
-            </w:r>
-            <w:bookmarkStart w:id="0" w:name="_GoBack"/>
-            <w:bookmarkEnd w:id="0"/>
-            <w:r>
-              <w:rPr>
-                <w:rFonts w:ascii="Times New Roman" w:hAnsi="Times New Roman" w:cs="Times New Roman"/>
-                <w:sz w:val="24"/>
-                <w:szCs w:val="24"/>
-              </w:rPr>
-              <w:t>rdião estão sendo supridas corretamente.</w:t>
+              <w:t xml:space="preserve"> como modo de comprovar o atendimento das necessidades do pet por parte do guardião estão sendo supridas corretamente.</w:t>
             </w:r>
           </w:p>
         </w:tc>
@@ -5114,6 +5197,139 @@
           <w:szCs w:val="24"/>
         </w:rPr>
       </w:pPr>
+    </w:p>
+    <w:p>
+      <w:pPr>
+        <w:spacing w:line="360" w:lineRule="auto"/>
+        <w:jc w:val="both"/>
+        <w:rPr>
+          <w:rFonts w:ascii="Times New Roman" w:hAnsi="Times New Roman" w:cs="Times New Roman"/>
+          <w:b/>
+          <w:sz w:val="24"/>
+          <w:szCs w:val="24"/>
+        </w:rPr>
+      </w:pPr>
+    </w:p>
+    <w:p>
+      <w:pPr>
+        <w:spacing w:line="360" w:lineRule="auto"/>
+        <w:jc w:val="both"/>
+        <w:rPr>
+          <w:rFonts w:ascii="Times New Roman" w:hAnsi="Times New Roman" w:cs="Times New Roman"/>
+          <w:b/>
+          <w:sz w:val="24"/>
+          <w:szCs w:val="24"/>
+        </w:rPr>
+      </w:pPr>
+    </w:p>
+    <w:p>
+      <w:pPr>
+        <w:spacing w:line="360" w:lineRule="auto"/>
+        <w:jc w:val="both"/>
+        <w:rPr>
+          <w:rFonts w:ascii="Times New Roman" w:hAnsi="Times New Roman" w:cs="Times New Roman"/>
+          <w:b/>
+          <w:sz w:val="24"/>
+          <w:szCs w:val="24"/>
+        </w:rPr>
+      </w:pPr>
+    </w:p>
+    <w:p>
+      <w:pPr>
+        <w:spacing w:line="360" w:lineRule="auto"/>
+        <w:jc w:val="both"/>
+        <w:rPr>
+          <w:rFonts w:ascii="Times New Roman" w:hAnsi="Times New Roman" w:cs="Times New Roman"/>
+          <w:b/>
+          <w:sz w:val="24"/>
+          <w:szCs w:val="24"/>
+        </w:rPr>
+      </w:pPr>
+    </w:p>
+    <w:p>
+      <w:pPr>
+        <w:spacing w:line="360" w:lineRule="auto"/>
+        <w:jc w:val="both"/>
+        <w:rPr>
+          <w:rFonts w:ascii="Times New Roman" w:hAnsi="Times New Roman" w:cs="Times New Roman"/>
+          <w:b/>
+          <w:sz w:val="24"/>
+          <w:szCs w:val="24"/>
+        </w:rPr>
+      </w:pPr>
+      <w:r>
+        <w:rPr>
+          <w:rFonts w:ascii="Times New Roman" w:hAnsi="Times New Roman" w:cs="Times New Roman"/>
+          <w:b/>
+          <w:sz w:val="24"/>
+          <w:szCs w:val="24"/>
+        </w:rPr>
+        <w:lastRenderedPageBreak/>
+        <w:t>11. ÁRVORE DO PROBLEMA:</w:t>
+      </w:r>
+    </w:p>
+    <w:p>
+      <w:pPr>
+        <w:spacing w:line="360" w:lineRule="auto"/>
+        <w:jc w:val="center"/>
+        <w:rPr>
+          <w:rFonts w:ascii="Times New Roman" w:hAnsi="Times New Roman" w:cs="Times New Roman"/>
+          <w:b/>
+          <w:sz w:val="24"/>
+          <w:szCs w:val="24"/>
+        </w:rPr>
+      </w:pPr>
+      <w:r>
+        <w:rPr>
+          <w:rFonts w:ascii="Times New Roman" w:hAnsi="Times New Roman" w:cs="Times New Roman"/>
+          <w:b/>
+          <w:noProof/>
+          <w:sz w:val="24"/>
+          <w:szCs w:val="24"/>
+          <w:lang w:eastAsia="pt-BR"/>
+        </w:rPr>
+        <w:drawing>
+          <wp:inline distT="0" distB="0" distL="0" distR="0">
+            <wp:extent cx="5400040" cy="5983605"/>
+            <wp:effectExtent l="0" t="0" r="0" b="0"/>
+            <wp:docPr id="2" name="Imagem 2"/>
+            <wp:cNvGraphicFramePr>
+              <a:graphicFrameLocks xmlns:a="http://schemas.openxmlformats.org/drawingml/2006/main" noChangeAspect="1"/>
+            </wp:cNvGraphicFramePr>
+            <a:graphic xmlns:a="http://schemas.openxmlformats.org/drawingml/2006/main">
+              <a:graphicData uri="http://schemas.openxmlformats.org/drawingml/2006/picture">
+                <pic:pic xmlns:pic="http://schemas.openxmlformats.org/drawingml/2006/picture">
+                  <pic:nvPicPr>
+                    <pic:cNvPr id="0" name="arvore-do-ploblema.png"/>
+                    <pic:cNvPicPr/>
+                  </pic:nvPicPr>
+                  <pic:blipFill>
+                    <a:blip r:embed="rId7" cstate="print">
+                      <a:extLst>
+                        <a:ext uri="{28A0092B-C50C-407E-A947-70E740481C1C}">
+                          <a14:useLocalDpi xmlns:a14="http://schemas.microsoft.com/office/drawing/2010/main" val="0"/>
+                        </a:ext>
+                      </a:extLst>
+                    </a:blip>
+                    <a:stretch>
+                      <a:fillRect/>
+                    </a:stretch>
+                  </pic:blipFill>
+                  <pic:spPr>
+                    <a:xfrm>
+                      <a:off x="0" y="0"/>
+                      <a:ext cx="5400040" cy="5983605"/>
+                    </a:xfrm>
+                    <a:prstGeom prst="rect">
+                      <a:avLst/>
+                    </a:prstGeom>
+                  </pic:spPr>
+                </pic:pic>
+              </a:graphicData>
+            </a:graphic>
+          </wp:inline>
+        </w:drawing>
+      </w:r>
     </w:p>
     <w:p>
       <w:pPr>
@@ -5642,6 +5858,119 @@
     </w:lvl>
   </w:abstractNum>
   <w:abstractNum w:abstractNumId="4">
+    <w:nsid w:val="42DE1211"/>
+    <w:multiLevelType w:val="hybridMultilevel"/>
+    <w:tmpl w:val="75E2F9F2"/>
+    <w:lvl w:ilvl="0" w:tplc="04160001">
+      <w:start w:val="1"/>
+      <w:numFmt w:val="bullet"/>
+      <w:lvlText w:val=""/>
+      <w:lvlJc w:val="left"/>
+      <w:pPr>
+        <w:ind w:left="720" w:hanging="360"/>
+      </w:pPr>
+      <w:rPr>
+        <w:rFonts w:ascii="Symbol" w:hAnsi="Symbol" w:hint="default"/>
+      </w:rPr>
+    </w:lvl>
+    <w:lvl w:ilvl="1" w:tplc="04160003" w:tentative="1">
+      <w:start w:val="1"/>
+      <w:numFmt w:val="bullet"/>
+      <w:lvlText w:val="o"/>
+      <w:lvlJc w:val="left"/>
+      <w:pPr>
+        <w:ind w:left="1440" w:hanging="360"/>
+      </w:pPr>
+      <w:rPr>
+        <w:rFonts w:ascii="Courier New" w:hAnsi="Courier New" w:cs="Courier New" w:hint="default"/>
+      </w:rPr>
+    </w:lvl>
+    <w:lvl w:ilvl="2" w:tplc="04160005" w:tentative="1">
+      <w:start w:val="1"/>
+      <w:numFmt w:val="bullet"/>
+      <w:lvlText w:val=""/>
+      <w:lvlJc w:val="left"/>
+      <w:pPr>
+        <w:ind w:left="2160" w:hanging="360"/>
+      </w:pPr>
+      <w:rPr>
+        <w:rFonts w:ascii="Wingdings" w:hAnsi="Wingdings" w:hint="default"/>
+      </w:rPr>
+    </w:lvl>
+    <w:lvl w:ilvl="3" w:tplc="04160001" w:tentative="1">
+      <w:start w:val="1"/>
+      <w:numFmt w:val="bullet"/>
+      <w:lvlText w:val=""/>
+      <w:lvlJc w:val="left"/>
+      <w:pPr>
+        <w:ind w:left="2880" w:hanging="360"/>
+      </w:pPr>
+      <w:rPr>
+        <w:rFonts w:ascii="Symbol" w:hAnsi="Symbol" w:hint="default"/>
+      </w:rPr>
+    </w:lvl>
+    <w:lvl w:ilvl="4" w:tplc="04160003" w:tentative="1">
+      <w:start w:val="1"/>
+      <w:numFmt w:val="bullet"/>
+      <w:lvlText w:val="o"/>
+      <w:lvlJc w:val="left"/>
+      <w:pPr>
+        <w:ind w:left="3600" w:hanging="360"/>
+      </w:pPr>
+      <w:rPr>
+        <w:rFonts w:ascii="Courier New" w:hAnsi="Courier New" w:cs="Courier New" w:hint="default"/>
+      </w:rPr>
+    </w:lvl>
+    <w:lvl w:ilvl="5" w:tplc="04160005" w:tentative="1">
+      <w:start w:val="1"/>
+      <w:numFmt w:val="bullet"/>
+      <w:lvlText w:val=""/>
+      <w:lvlJc w:val="left"/>
+      <w:pPr>
+        <w:ind w:left="4320" w:hanging="360"/>
+      </w:pPr>
+      <w:rPr>
+        <w:rFonts w:ascii="Wingdings" w:hAnsi="Wingdings" w:hint="default"/>
+      </w:rPr>
+    </w:lvl>
+    <w:lvl w:ilvl="6" w:tplc="04160001" w:tentative="1">
+      <w:start w:val="1"/>
+      <w:numFmt w:val="bullet"/>
+      <w:lvlText w:val=""/>
+      <w:lvlJc w:val="left"/>
+      <w:pPr>
+        <w:ind w:left="5040" w:hanging="360"/>
+      </w:pPr>
+      <w:rPr>
+        <w:rFonts w:ascii="Symbol" w:hAnsi="Symbol" w:hint="default"/>
+      </w:rPr>
+    </w:lvl>
+    <w:lvl w:ilvl="7" w:tplc="04160003" w:tentative="1">
+      <w:start w:val="1"/>
+      <w:numFmt w:val="bullet"/>
+      <w:lvlText w:val="o"/>
+      <w:lvlJc w:val="left"/>
+      <w:pPr>
+        <w:ind w:left="5760" w:hanging="360"/>
+      </w:pPr>
+      <w:rPr>
+        <w:rFonts w:ascii="Courier New" w:hAnsi="Courier New" w:cs="Courier New" w:hint="default"/>
+      </w:rPr>
+    </w:lvl>
+    <w:lvl w:ilvl="8" w:tplc="04160005" w:tentative="1">
+      <w:start w:val="1"/>
+      <w:numFmt w:val="bullet"/>
+      <w:lvlText w:val=""/>
+      <w:lvlJc w:val="left"/>
+      <w:pPr>
+        <w:ind w:left="6480" w:hanging="360"/>
+      </w:pPr>
+      <w:rPr>
+        <w:rFonts w:ascii="Wingdings" w:hAnsi="Wingdings" w:hint="default"/>
+      </w:rPr>
+    </w:lvl>
+  </w:abstractNum>
+  <w:abstractNum w:abstractNumId="5">
     <w:nsid w:val="5E8A174F"/>
     <w:multiLevelType w:val="hybridMultilevel"/>
     <w:tmpl w:val="A7807900"/>
@@ -5754,7 +6083,7 @@
       </w:rPr>
     </w:lvl>
   </w:abstractNum>
-  <w:abstractNum w:abstractNumId="5">
+  <w:abstractNum w:abstractNumId="6">
     <w:nsid w:val="60DB0EC4"/>
     <w:multiLevelType w:val="hybridMultilevel"/>
     <w:tmpl w:val="3CC822A8"/>
@@ -5867,7 +6196,7 @@
       </w:rPr>
     </w:lvl>
   </w:abstractNum>
-  <w:abstractNum w:abstractNumId="6">
+  <w:abstractNum w:abstractNumId="7">
     <w:nsid w:val="619D186B"/>
     <w:multiLevelType w:val="hybridMultilevel"/>
     <w:tmpl w:val="CE80A786"/>
@@ -5980,7 +6309,7 @@
       </w:rPr>
     </w:lvl>
   </w:abstractNum>
-  <w:abstractNum w:abstractNumId="7">
+  <w:abstractNum w:abstractNumId="8">
     <w:nsid w:val="62A2200C"/>
     <w:multiLevelType w:val="multilevel"/>
     <w:tmpl w:val="5E88DEE0"/>
@@ -6102,7 +6431,7 @@
       </w:pPr>
     </w:lvl>
   </w:abstractNum>
-  <w:abstractNum w:abstractNumId="8">
+  <w:abstractNum w:abstractNumId="9">
     <w:nsid w:val="75FF7FB5"/>
     <w:multiLevelType w:val="multilevel"/>
     <w:tmpl w:val="2628289A"/>
@@ -6225,31 +6554,34 @@
     </w:lvl>
   </w:abstractNum>
   <w:num w:numId="1">
-    <w:abstractNumId w:val="8"/>
+    <w:abstractNumId w:val="9"/>
   </w:num>
   <w:num w:numId="2">
     <w:abstractNumId w:val="1"/>
   </w:num>
   <w:num w:numId="3">
-    <w:abstractNumId w:val="7"/>
+    <w:abstractNumId w:val="8"/>
   </w:num>
   <w:num w:numId="4">
-    <w:abstractNumId w:val="4"/>
+    <w:abstractNumId w:val="5"/>
   </w:num>
   <w:num w:numId="5">
-    <w:abstractNumId w:val="5"/>
+    <w:abstractNumId w:val="6"/>
   </w:num>
   <w:num w:numId="6">
     <w:abstractNumId w:val="2"/>
   </w:num>
   <w:num w:numId="7">
-    <w:abstractNumId w:val="6"/>
+    <w:abstractNumId w:val="7"/>
   </w:num>
   <w:num w:numId="8">
     <w:abstractNumId w:val="0"/>
   </w:num>
   <w:num w:numId="9">
     <w:abstractNumId w:val="3"/>
+  </w:num>
+  <w:num w:numId="10">
+    <w:abstractNumId w:val="4"/>
   </w:num>
 </w:numbering>
 </file>
@@ -17642,6 +17974,196 @@
         <w:right w:w="108" w:type="dxa"/>
       </w:tblCellMar>
     </w:tblPr>
+  </w:style>
+</w:styles>
+</file>
+
+<file path=word/stylesWithEffects.xml><?xml version="1.0" encoding="utf-8"?>
+<w:styles xmlns:wpc="http://schemas.microsoft.com/office/word/2010/wordprocessingCanvas" xmlns:mc="http://schemas.openxmlformats.org/markup-compatibility/2006" xmlns:o="urn:schemas-microsoft-com:office:office" xmlns:r="http://schemas.openxmlformats.org/officeDocument/2006/relationships" xmlns:m="http://schemas.openxmlformats.org/officeDocument/2006/math" xmlns:v="urn:schemas-microsoft-com:vml" xmlns:wp14="http://schemas.microsoft.com/office/word/2010/wordprocessingDrawing" xmlns:wp="http://schemas.openxmlformats.org/drawingml/2006/wordprocessingDrawing" xmlns:w10="urn:schemas-microsoft-com:office:word" xmlns:w="http://schemas.openxmlformats.org/wordprocessingml/2006/main" xmlns:w14="http://schemas.microsoft.com/office/word/2010/wordml" xmlns:wpg="http://schemas.microsoft.com/office/word/2010/wordprocessingGroup" xmlns:wpi="http://schemas.microsoft.com/office/word/2010/wordprocessingInk" xmlns:wne="http://schemas.microsoft.com/office/word/2006/wordml" xmlns:wps="http://schemas.microsoft.com/office/word/2010/wordprocessingShape" mc:Ignorable="w14 wp14">
+  <w:docDefaults>
+    <w:rPrDefault>
+      <w:rPr>
+        <w:rFonts w:asciiTheme="minorHAnsi" w:eastAsiaTheme="minorEastAsia" w:hAnsiTheme="minorHAnsi" w:cstheme="minorBidi"/>
+        <w:sz w:val="22"/>
+        <w:szCs w:val="22"/>
+        <w:lang w:val="pt-BR" w:eastAsia="pt-BR" w:bidi="ar-SA"/>
+      </w:rPr>
+    </w:rPrDefault>
+    <w:pPrDefault>
+      <w:pPr>
+        <w:spacing w:after="200" w:line="276" w:lineRule="auto"/>
+      </w:pPr>
+    </w:pPrDefault>
+  </w:docDefaults>
+  <w:latentStyles w:defLockedState="0" w:defUIPriority="99" w:defSemiHidden="1" w:defUnhideWhenUsed="1" w:defQFormat="0" w:count="267">
+    <w:lsdException w:name="Normal" w:semiHidden="0" w:uiPriority="0" w:unhideWhenUsed="0" w:qFormat="1"/>
+    <w:lsdException w:name="heading 1" w:semiHidden="0" w:uiPriority="9" w:unhideWhenUsed="0" w:qFormat="1"/>
+    <w:lsdException w:name="heading 2" w:uiPriority="9" w:qFormat="1"/>
+    <w:lsdException w:name="heading 3" w:uiPriority="9" w:qFormat="1"/>
+    <w:lsdException w:name="heading 4" w:uiPriority="9" w:qFormat="1"/>
+    <w:lsdException w:name="heading 5" w:uiPriority="9" w:qFormat="1"/>
+    <w:lsdException w:name="heading 6" w:uiPriority="9" w:qFormat="1"/>
+    <w:lsdException w:name="heading 7" w:uiPriority="9" w:qFormat="1"/>
+    <w:lsdException w:name="heading 8" w:uiPriority="9" w:qFormat="1"/>
+    <w:lsdException w:name="heading 9" w:uiPriority="9" w:qFormat="1"/>
+    <w:lsdException w:name="toc 1" w:uiPriority="39"/>
+    <w:lsdException w:name="toc 2" w:uiPriority="39"/>
+    <w:lsdException w:name="toc 3" w:uiPriority="39"/>
+    <w:lsdException w:name="toc 4" w:uiPriority="39"/>
+    <w:lsdException w:name="toc 5" w:uiPriority="39"/>
+    <w:lsdException w:name="toc 6" w:uiPriority="39"/>
+    <w:lsdException w:name="toc 7" w:uiPriority="39"/>
+    <w:lsdException w:name="toc 8" w:uiPriority="39"/>
+    <w:lsdException w:name="toc 9" w:uiPriority="39"/>
+    <w:lsdException w:name="caption" w:uiPriority="35" w:qFormat="1"/>
+    <w:lsdException w:name="Title" w:semiHidden="0" w:uiPriority="10" w:unhideWhenUsed="0" w:qFormat="1"/>
+    <w:lsdException w:name="Default Paragraph Font" w:uiPriority="1"/>
+    <w:lsdException w:name="Subtitle" w:semiHidden="0" w:uiPriority="11" w:unhideWhenUsed="0" w:qFormat="1"/>
+    <w:lsdException w:name="Strong" w:semiHidden="0" w:uiPriority="22" w:unhideWhenUsed="0" w:qFormat="1"/>
+    <w:lsdException w:name="Emphasis" w:semiHidden="0" w:uiPriority="20" w:unhideWhenUsed="0" w:qFormat="1"/>
+    <w:lsdException w:name="Table Grid" w:semiHidden="0" w:uiPriority="59" w:unhideWhenUsed="0"/>
+    <w:lsdException w:name="Placeholder Text" w:unhideWhenUsed="0"/>
+    <w:lsdException w:name="No Spacing" w:semiHidden="0" w:uiPriority="1" w:unhideWhenUsed="0" w:qFormat="1"/>
+    <w:lsdException w:name="Light Shading" w:semiHidden="0" w:uiPriority="60" w:unhideWhenUsed="0"/>
+    <w:lsdException w:name="Light List" w:semiHidden="0" w:uiPriority="61" w:unhideWhenUsed="0"/>
+    <w:lsdException w:name="Light Grid" w:semiHidden="0" w:uiPriority="62" w:unhideWhenUsed="0"/>
+    <w:lsdException w:name="Medium Shading 1" w:semiHidden="0" w:uiPriority="63" w:unhideWhenUsed="0"/>
+    <w:lsdException w:name="Medium Shading 2" w:semiHidden="0" w:uiPriority="64" w:unhideWhenUsed="0"/>
+    <w:lsdException w:name="Medium List 1" w:semiHidden="0" w:uiPriority="65" w:unhideWhenUsed="0"/>
+    <w:lsdException w:name="Medium List 2" w:semiHidden="0" w:uiPriority="66" w:unhideWhenUsed="0"/>
+    <w:lsdException w:name="Medium Grid 1" w:semiHidden="0" w:uiPriority="67" w:unhideWhenUsed="0"/>
+    <w:lsdException w:name="Medium Grid 2" w:semiHidden="0" w:uiPriority="68" w:unhideWhenUsed="0"/>
+    <w:lsdException w:name="Medium Grid 3" w:semiHidden="0" w:uiPriority="69" w:unhideWhenUsed="0"/>
+    <w:lsdException w:name="Dark List" w:semiHidden="0" w:uiPriority="70" w:unhideWhenUsed="0"/>
+    <w:lsdException w:name="Colorful Shading" w:semiHidden="0" w:uiPriority="71" w:unhideWhenUsed="0"/>
+    <w:lsdException w:name="Colorful List" w:semiHidden="0" w:uiPriority="72" w:unhideWhenUsed="0"/>
+    <w:lsdException w:name="Colorful Grid" w:semiHidden="0" w:uiPriority="73" w:unhideWhenUsed="0"/>
+    <w:lsdException w:name="Light Shading Accent 1" w:semiHidden="0" w:uiPriority="60" w:unhideWhenUsed="0"/>
+    <w:lsdException w:name="Light List Accent 1" w:semiHidden="0" w:uiPriority="61" w:unhideWhenUsed="0"/>
+    <w:lsdException w:name="Light Grid Accent 1" w:semiHidden="0" w:uiPriority="62" w:unhideWhenUsed="0"/>
+    <w:lsdException w:name="Medium Shading 1 Accent 1" w:semiHidden="0" w:uiPriority="63" w:unhideWhenUsed="0"/>
+    <w:lsdException w:name="Medium Shading 2 Accent 1" w:semiHidden="0" w:uiPriority="64" w:unhideWhenUsed="0"/>
+    <w:lsdException w:name="Medium List 1 Accent 1" w:semiHidden="0" w:uiPriority="65" w:unhideWhenUsed="0"/>
+    <w:lsdException w:name="Revision" w:unhideWhenUsed="0"/>
+    <w:lsdException w:name="List Paragraph" w:semiHidden="0" w:uiPriority="34" w:unhideWhenUsed="0" w:qFormat="1"/>
+    <w:lsdException w:name="Quote" w:semiHidden="0" w:uiPriority="29" w:unhideWhenUsed="0" w:qFormat="1"/>
+    <w:lsdException w:name="Intense Quote" w:semiHidden="0" w:uiPriority="30" w:unhideWhenUsed="0" w:qFormat="1"/>
+    <w:lsdException w:name="Medium List 2 Accent 1" w:semiHidden="0" w:uiPriority="66" w:unhideWhenUsed="0"/>
+    <w:lsdException w:name="Medium Grid 1 Accent 1" w:semiHidden="0" w:uiPriority="67" w:unhideWhenUsed="0"/>
+    <w:lsdException w:name="Medium Grid 2 Accent 1" w:semiHidden="0" w:uiPriority="68" w:unhideWhenUsed="0"/>
+    <w:lsdException w:name="Medium Grid 3 Accent 1" w:semiHidden="0" w:uiPriority="69" w:unhideWhenUsed="0"/>
+    <w:lsdException w:name="Dark List Accent 1" w:semiHidden="0" w:uiPriority="70" w:unhideWhenUsed="0"/>
+    <w:lsdException w:name="Colorful Shading Accent 1" w:semiHidden="0" w:uiPriority="71" w:unhideWhenUsed="0"/>
+    <w:lsdException w:name="Colorful List Accent 1" w:semiHidden="0" w:uiPriority="72" w:unhideWhenUsed="0"/>
+    <w:lsdException w:name="Colorful Grid Accent 1" w:semiHidden="0" w:uiPriority="73" w:unhideWhenUsed="0"/>
+    <w:lsdException w:name="Light Shading Accent 2" w:semiHidden="0" w:uiPriority="60" w:unhideWhenUsed="0"/>
+    <w:lsdException w:name="Light List Accent 2" w:semiHidden="0" w:uiPriority="61" w:unhideWhenUsed="0"/>
+    <w:lsdException w:name="Light Grid Accent 2" w:semiHidden="0" w:uiPriority="62" w:unhideWhenUsed="0"/>
+    <w:lsdException w:name="Medium Shading 1 Accent 2" w:semiHidden="0" w:uiPriority="63" w:unhideWhenUsed="0"/>
+    <w:lsdException w:name="Medium Shading 2 Accent 2" w:semiHidden="0" w:uiPriority="64" w:unhideWhenUsed="0"/>
+    <w:lsdException w:name="Medium List 1 Accent 2" w:semiHidden="0" w:uiPriority="65" w:unhideWhenUsed="0"/>
+    <w:lsdException w:name="Medium List 2 Accent 2" w:semiHidden="0" w:uiPriority="66" w:unhideWhenUsed="0"/>
+    <w:lsdException w:name="Medium Grid 1 Accent 2" w:semiHidden="0" w:uiPriority="67" w:unhideWhenUsed="0"/>
+    <w:lsdException w:name="Medium Grid 2 Accent 2" w:semiHidden="0" w:uiPriority="68" w:unhideWhenUsed="0"/>
+    <w:lsdException w:name="Medium Grid 3 Accent 2" w:semiHidden="0" w:uiPriority="69" w:unhideWhenUsed="0"/>
+    <w:lsdException w:name="Dark List Accent 2" w:semiHidden="0" w:uiPriority="70" w:unhideWhenUsed="0"/>
+    <w:lsdException w:name="Colorful Shading Accent 2" w:semiHidden="0" w:uiPriority="71" w:unhideWhenUsed="0"/>
+    <w:lsdException w:name="Colorful List Accent 2" w:semiHidden="0" w:uiPriority="72" w:unhideWhenUsed="0"/>
+    <w:lsdException w:name="Colorful Grid Accent 2" w:semiHidden="0" w:uiPriority="73" w:unhideWhenUsed="0"/>
+    <w:lsdException w:name="Light Shading Accent 3" w:semiHidden="0" w:uiPriority="60" w:unhideWhenUsed="0"/>
+    <w:lsdException w:name="Light List Accent 3" w:semiHidden="0" w:uiPriority="61" w:unhideWhenUsed="0"/>
+    <w:lsdException w:name="Light Grid Accent 3" w:semiHidden="0" w:uiPriority="62" w:unhideWhenUsed="0"/>
+    <w:lsdException w:name="Medium Shading 1 Accent 3" w:semiHidden="0" w:uiPriority="63" w:unhideWhenUsed="0"/>
+    <w:lsdException w:name="Medium Shading 2 Accent 3" w:semiHidden="0" w:uiPriority="64" w:unhideWhenUsed="0"/>
+    <w:lsdException w:name="Medium List 1 Accent 3" w:semiHidden="0" w:uiPriority="65" w:unhideWhenUsed="0"/>
+    <w:lsdException w:name="Medium List 2 Accent 3" w:semiHidden="0" w:uiPriority="66" w:unhideWhenUsed="0"/>
+    <w:lsdException w:name="Medium Grid 1 Accent 3" w:semiHidden="0" w:uiPriority="67" w:unhideWhenUsed="0"/>
+    <w:lsdException w:name="Medium Grid 2 Accent 3" w:semiHidden="0" w:uiPriority="68" w:unhideWhenUsed="0"/>
+    <w:lsdException w:name="Medium Grid 3 Accent 3" w:semiHidden="0" w:uiPriority="69" w:unhideWhenUsed="0"/>
+    <w:lsdException w:name="Dark List Accent 3" w:semiHidden="0" w:uiPriority="70" w:unhideWhenUsed="0"/>
+    <w:lsdException w:name="Colorful Shading Accent 3" w:semiHidden="0" w:uiPriority="71" w:unhideWhenUsed="0"/>
+    <w:lsdException w:name="Colorful List Accent 3" w:semiHidden="0" w:uiPriority="72" w:unhideWhenUsed="0"/>
+    <w:lsdException w:name="Colorful Grid Accent 3" w:semiHidden="0" w:uiPriority="73" w:unhideWhenUsed="0"/>
+    <w:lsdException w:name="Light Shading Accent 4" w:semiHidden="0" w:uiPriority="60" w:unhideWhenUsed="0"/>
+    <w:lsdException w:name="Light List Accent 4" w:semiHidden="0" w:uiPriority="61" w:unhideWhenUsed="0"/>
+    <w:lsdException w:name="Light Grid Accent 4" w:semiHidden="0" w:uiPriority="62" w:unhideWhenUsed="0"/>
+    <w:lsdException w:name="Medium Shading 1 Accent 4" w:semiHidden="0" w:uiPriority="63" w:unhideWhenUsed="0"/>
+    <w:lsdException w:name="Medium Shading 2 Accent 4" w:semiHidden="0" w:uiPriority="64" w:unhideWhenUsed="0"/>
+    <w:lsdException w:name="Medium List 1 Accent 4" w:semiHidden="0" w:uiPriority="65" w:unhideWhenUsed="0"/>
+    <w:lsdException w:name="Medium List 2 Accent 4" w:semiHidden="0" w:uiPriority="66" w:unhideWhenUsed="0"/>
+    <w:lsdException w:name="Medium Grid 1 Accent 4" w:semiHidden="0" w:uiPriority="67" w:unhideWhenUsed="0"/>
+    <w:lsdException w:name="Medium Grid 2 Accent 4" w:semiHidden="0" w:uiPriority="68" w:unhideWhenUsed="0"/>
+    <w:lsdException w:name="Medium Grid 3 Accent 4" w:semiHidden="0" w:uiPriority="69" w:unhideWhenUsed="0"/>
+    <w:lsdException w:name="Dark List Accent 4" w:semiHidden="0" w:uiPriority="70" w:unhideWhenUsed="0"/>
+    <w:lsdException w:name="Colorful Shading Accent 4" w:semiHidden="0" w:uiPriority="71" w:unhideWhenUsed="0"/>
+    <w:lsdException w:name="Colorful List Accent 4" w:semiHidden="0" w:uiPriority="72" w:unhideWhenUsed="0"/>
+    <w:lsdException w:name="Colorful Grid Accent 4" w:semiHidden="0" w:uiPriority="73" w:unhideWhenUsed="0"/>
+    <w:lsdException w:name="Light Shading Accent 5" w:semiHidden="0" w:uiPriority="60" w:unhideWhenUsed="0"/>
+    <w:lsdException w:name="Light List Accent 5" w:semiHidden="0" w:uiPriority="61" w:unhideWhenUsed="0"/>
+    <w:lsdException w:name="Light Grid Accent 5" w:semiHidden="0" w:uiPriority="62" w:unhideWhenUsed="0"/>
+    <w:lsdException w:name="Medium Shading 1 Accent 5" w:semiHidden="0" w:uiPriority="63" w:unhideWhenUsed="0"/>
+    <w:lsdException w:name="Medium Shading 2 Accent 5" w:semiHidden="0" w:uiPriority="64" w:unhideWhenUsed="0"/>
+    <w:lsdException w:name="Medium List 1 Accent 5" w:semiHidden="0" w:uiPriority="65" w:unhideWhenUsed="0"/>
+    <w:lsdException w:name="Medium List 2 Accent 5" w:semiHidden="0" w:uiPriority="66" w:unhideWhenUsed="0"/>
+    <w:lsdException w:name="Medium Grid 1 Accent 5" w:semiHidden="0" w:uiPriority="67" w:unhideWhenUsed="0"/>
+    <w:lsdException w:name="Medium Grid 2 Accent 5" w:semiHidden="0" w:uiPriority="68" w:unhideWhenUsed="0"/>
+    <w:lsdException w:name="Medium Grid 3 Accent 5" w:semiHidden="0" w:uiPriority="69" w:unhideWhenUsed="0"/>
+    <w:lsdException w:name="Dark List Accent 5" w:semiHidden="0" w:uiPriority="70" w:unhideWhenUsed="0"/>
+    <w:lsdException w:name="Colorful Shading Accent 5" w:semiHidden="0" w:uiPriority="71" w:unhideWhenUsed="0"/>
+    <w:lsdException w:name="Colorful List Accent 5" w:semiHidden="0" w:uiPriority="72" w:unhideWhenUsed="0"/>
+    <w:lsdException w:name="Colorful Grid Accent 5" w:semiHidden="0" w:uiPriority="73" w:unhideWhenUsed="0"/>
+    <w:lsdException w:name="Light Shading Accent 6" w:semiHidden="0" w:uiPriority="60" w:unhideWhenUsed="0"/>
+    <w:lsdException w:name="Light List Accent 6" w:semiHidden="0" w:uiPriority="61" w:unhideWhenUsed="0"/>
+    <w:lsdException w:name="Light Grid Accent 6" w:semiHidden="0" w:uiPriority="62" w:unhideWhenUsed="0"/>
+    <w:lsdException w:name="Medium Shading 1 Accent 6" w:semiHidden="0" w:uiPriority="63" w:unhideWhenUsed="0"/>
+    <w:lsdException w:name="Medium Shading 2 Accent 6" w:semiHidden="0" w:uiPriority="64" w:unhideWhenUsed="0"/>
+    <w:lsdException w:name="Medium List 1 Accent 6" w:semiHidden="0" w:uiPriority="65" w:unhideWhenUsed="0"/>
+    <w:lsdException w:name="Medium List 2 Accent 6" w:semiHidden="0" w:uiPriority="66" w:unhideWhenUsed="0"/>
+    <w:lsdException w:name="Medium Grid 1 Accent 6" w:semiHidden="0" w:uiPriority="67" w:unhideWhenUsed="0"/>
+    <w:lsdException w:name="Medium Grid 2 Accent 6" w:semiHidden="0" w:uiPriority="68" w:unhideWhenUsed="0"/>
+    <w:lsdException w:name="Medium Grid 3 Accent 6" w:semiHidden="0" w:uiPriority="69" w:unhideWhenUsed="0"/>
+    <w:lsdException w:name="Dark List Accent 6" w:semiHidden="0" w:uiPriority="70" w:unhideWhenUsed="0"/>
+    <w:lsdException w:name="Colorful Shading Accent 6" w:semiHidden="0" w:uiPriority="71" w:unhideWhenUsed="0"/>
+    <w:lsdException w:name="Colorful List Accent 6" w:semiHidden="0" w:uiPriority="72" w:unhideWhenUsed="0"/>
+    <w:lsdException w:name="Colorful Grid Accent 6" w:semiHidden="0" w:uiPriority="73" w:unhideWhenUsed="0"/>
+    <w:lsdException w:name="Subtle Emphasis" w:semiHidden="0" w:uiPriority="19" w:unhideWhenUsed="0" w:qFormat="1"/>
+    <w:lsdException w:name="Intense Emphasis" w:semiHidden="0" w:uiPriority="21" w:unhideWhenUsed="0" w:qFormat="1"/>
+    <w:lsdException w:name="Subtle Reference" w:semiHidden="0" w:uiPriority="31" w:unhideWhenUsed="0" w:qFormat="1"/>
+    <w:lsdException w:name="Intense Reference" w:semiHidden="0" w:uiPriority="32" w:unhideWhenUsed="0" w:qFormat="1"/>
+    <w:lsdException w:name="Book Title" w:semiHidden="0" w:uiPriority="33" w:unhideWhenUsed="0" w:qFormat="1"/>
+    <w:lsdException w:name="Bibliography" w:uiPriority="37"/>
+    <w:lsdException w:name="TOC Heading" w:uiPriority="39" w:qFormat="1"/>
+  </w:latentStyles>
+  <w:style w:type="paragraph" w:default="1" w:styleId="Normal">
+    <w:name w:val="Normal"/>
+    <w:qFormat/>
+  </w:style>
+  <w:style w:type="character" w:default="1" w:styleId="Fontepargpadro">
+    <w:name w:val="Default Paragraph Font"/>
+    <w:uiPriority w:val="1"/>
+    <w:semiHidden/>
+    <w:unhideWhenUsed/>
+  </w:style>
+  <w:style w:type="table" w:default="1" w:styleId="Tabelanormal">
+    <w:name w:val="Normal Table"/>
+    <w:uiPriority w:val="99"/>
+    <w:semiHidden/>
+    <w:unhideWhenUsed/>
+    <w:tblPr>
+      <w:tblInd w:w="0" w:type="dxa"/>
+      <w:tblCellMar>
+        <w:top w:w="0" w:type="dxa"/>
+        <w:left w:w="108" w:type="dxa"/>
+        <w:bottom w:w="0" w:type="dxa"/>
+        <w:right w:w="108" w:type="dxa"/>
+      </w:tblCellMar>
+    </w:tblPr>
+  </w:style>
+  <w:style w:type="numbering" w:default="1" w:styleId="Semlista">
+    <w:name w:val="No List"/>
+    <w:uiPriority w:val="99"/>
+    <w:semiHidden/>
+    <w:unhideWhenUsed/>
   </w:style>
 </w:styles>
 </file>

</xml_diff>